<commit_message>
Version de la rentree 2018 : buguee...
</commit_message>
<xml_diff>
--- a/Notes.docx
+++ b/Notes.docx
@@ -15,79 +15,348 @@
         <w:rPr>
           <w:lang w:val="en-US"/>
         </w:rPr>
-        <w:t>If lineaireFS : DeformFS = False (dans Regeneration_Mesh, Remesh.f90)</w:t>
-      </w:r>
-    </w:p>
-    <w:p>
-      <w:pPr>
-        <w:rPr>
-          <w:lang w:val="en-US"/>
-        </w:rPr>
-      </w:pPr>
-    </w:p>
-    <w:p>
-      <w:pPr>
-        <w:rPr>
-          <w:lang w:val="en-US"/>
-        </w:rPr>
-      </w:pPr>
-      <w:r>
-        <w:rPr>
-          <w:lang w:val="en-US"/>
-        </w:rPr>
-        <w:t>If lineaireDS : influence dans Derive, BoucleTemporelle.f90</w:t>
-      </w:r>
-    </w:p>
-    <w:p>
-      <w:pPr>
-        <w:rPr>
-          <w:lang w:val="en-US"/>
-        </w:rPr>
-      </w:pPr>
-    </w:p>
-    <w:p>
-      <w:pPr>
-        <w:rPr>
-          <w:lang w:val="en-US"/>
-        </w:rPr>
-      </w:pPr>
-      <w:r>
-        <w:rPr>
-          <w:lang w:val="en-US"/>
-        </w:rPr>
-        <w:t>If not(lineaireFS), appell de Remesh dans Initialisation dans Boucletemporelle.f90</w:t>
-      </w:r>
-    </w:p>
-    <w:p>
-      <w:pPr>
-        <w:rPr>
-          <w:lang w:val="en-US"/>
-        </w:rPr>
-      </w:pPr>
-    </w:p>
-    <w:p>
-      <w:pPr>
-        <w:rPr>
-          <w:lang w:val="en-US"/>
-        </w:rPr>
-      </w:pPr>
-      <w:r>
-        <w:rPr>
-          <w:lang w:val="en-US"/>
-        </w:rPr>
-        <w:t>If lineaireFS : deformFS = False dans Generation_Geometru de Geomdef.f90</w:t>
-      </w:r>
-    </w:p>
-    <w:p>
-      <w:pPr>
-        <w:rPr>
-          <w:lang w:val="en-US"/>
-        </w:rPr>
-      </w:pPr>
-    </w:p>
-    <w:p>
-      <w:r>
-        <w:t xml:space="preserve">If not(lineaireFS) : </w:t>
+        <w:t xml:space="preserve">If </w:t>
+      </w:r>
+      <w:proofErr w:type="spellStart"/>
+      <w:proofErr w:type="gramStart"/>
+      <w:r>
+        <w:rPr>
+          <w:lang w:val="en-US"/>
+        </w:rPr>
+        <w:t>lineaireFS</w:t>
+      </w:r>
+      <w:proofErr w:type="spellEnd"/>
+      <w:r>
+        <w:rPr>
+          <w:lang w:val="en-US"/>
+        </w:rPr>
+        <w:t> :</w:t>
+      </w:r>
+      <w:proofErr w:type="gramEnd"/>
+      <w:r>
+        <w:rPr>
+          <w:lang w:val="en-US"/>
+        </w:rPr>
+        <w:t xml:space="preserve"> </w:t>
+      </w:r>
+      <w:proofErr w:type="spellStart"/>
+      <w:r>
+        <w:rPr>
+          <w:lang w:val="en-US"/>
+        </w:rPr>
+        <w:t>DeformFS</w:t>
+      </w:r>
+      <w:proofErr w:type="spellEnd"/>
+      <w:r>
+        <w:rPr>
+          <w:lang w:val="en-US"/>
+        </w:rPr>
+        <w:t xml:space="preserve"> = False (</w:t>
+      </w:r>
+      <w:proofErr w:type="spellStart"/>
+      <w:r>
+        <w:rPr>
+          <w:lang w:val="en-US"/>
+        </w:rPr>
+        <w:t>dans</w:t>
+      </w:r>
+      <w:proofErr w:type="spellEnd"/>
+      <w:r>
+        <w:rPr>
+          <w:lang w:val="en-US"/>
+        </w:rPr>
+        <w:t xml:space="preserve"> </w:t>
+      </w:r>
+      <w:proofErr w:type="spellStart"/>
+      <w:r>
+        <w:rPr>
+          <w:lang w:val="en-US"/>
+        </w:rPr>
+        <w:t>Regeneration_Mesh</w:t>
+      </w:r>
+      <w:proofErr w:type="spellEnd"/>
+      <w:r>
+        <w:rPr>
+          <w:lang w:val="en-US"/>
+        </w:rPr>
+        <w:t>, Remesh.f90)</w:t>
+      </w:r>
+    </w:p>
+    <w:p>
+      <w:pPr>
+        <w:rPr>
+          <w:lang w:val="en-US"/>
+        </w:rPr>
+      </w:pPr>
+    </w:p>
+    <w:p>
+      <w:pPr>
+        <w:rPr>
+          <w:lang w:val="en-US"/>
+        </w:rPr>
+      </w:pPr>
+      <w:r>
+        <w:rPr>
+          <w:lang w:val="en-US"/>
+        </w:rPr>
+        <w:t xml:space="preserve">If </w:t>
+      </w:r>
+      <w:proofErr w:type="spellStart"/>
+      <w:proofErr w:type="gramStart"/>
+      <w:r>
+        <w:rPr>
+          <w:lang w:val="en-US"/>
+        </w:rPr>
+        <w:t>lineaireDS</w:t>
+      </w:r>
+      <w:proofErr w:type="spellEnd"/>
+      <w:r>
+        <w:rPr>
+          <w:lang w:val="en-US"/>
+        </w:rPr>
+        <w:t xml:space="preserve"> :</w:t>
+      </w:r>
+      <w:proofErr w:type="gramEnd"/>
+      <w:r>
+        <w:rPr>
+          <w:lang w:val="en-US"/>
+        </w:rPr>
+        <w:t xml:space="preserve"> influence </w:t>
+      </w:r>
+      <w:proofErr w:type="spellStart"/>
+      <w:r>
+        <w:rPr>
+          <w:lang w:val="en-US"/>
+        </w:rPr>
+        <w:t>dans</w:t>
+      </w:r>
+      <w:proofErr w:type="spellEnd"/>
+      <w:r>
+        <w:rPr>
+          <w:lang w:val="en-US"/>
+        </w:rPr>
+        <w:t xml:space="preserve"> Derive, BoucleTemporelle.f90</w:t>
+      </w:r>
+    </w:p>
+    <w:p>
+      <w:pPr>
+        <w:rPr>
+          <w:lang w:val="en-US"/>
+        </w:rPr>
+      </w:pPr>
+    </w:p>
+    <w:p>
+      <w:pPr>
+        <w:rPr>
+          <w:lang w:val="en-US"/>
+        </w:rPr>
+      </w:pPr>
+      <w:r>
+        <w:rPr>
+          <w:lang w:val="en-US"/>
+        </w:rPr>
+        <w:t xml:space="preserve">If </w:t>
+      </w:r>
+      <w:proofErr w:type="gramStart"/>
+      <w:r>
+        <w:rPr>
+          <w:lang w:val="en-US"/>
+        </w:rPr>
+        <w:t>not(</w:t>
+      </w:r>
+      <w:proofErr w:type="spellStart"/>
+      <w:proofErr w:type="gramEnd"/>
+      <w:r>
+        <w:rPr>
+          <w:lang w:val="en-US"/>
+        </w:rPr>
+        <w:t>lineaireFS</w:t>
+      </w:r>
+      <w:proofErr w:type="spellEnd"/>
+      <w:r>
+        <w:rPr>
+          <w:lang w:val="en-US"/>
+        </w:rPr>
+        <w:t xml:space="preserve">), </w:t>
+      </w:r>
+      <w:proofErr w:type="spellStart"/>
+      <w:r>
+        <w:rPr>
+          <w:lang w:val="en-US"/>
+        </w:rPr>
+        <w:t>appell</w:t>
+      </w:r>
+      <w:proofErr w:type="spellEnd"/>
+      <w:r>
+        <w:rPr>
+          <w:lang w:val="en-US"/>
+        </w:rPr>
+        <w:t xml:space="preserve"> de </w:t>
+      </w:r>
+      <w:proofErr w:type="spellStart"/>
+      <w:r>
+        <w:rPr>
+          <w:lang w:val="en-US"/>
+        </w:rPr>
+        <w:t>Remesh</w:t>
+      </w:r>
+      <w:proofErr w:type="spellEnd"/>
+      <w:r>
+        <w:rPr>
+          <w:lang w:val="en-US"/>
+        </w:rPr>
+        <w:t xml:space="preserve"> </w:t>
+      </w:r>
+      <w:proofErr w:type="spellStart"/>
+      <w:r>
+        <w:rPr>
+          <w:lang w:val="en-US"/>
+        </w:rPr>
+        <w:t>dans</w:t>
+      </w:r>
+      <w:proofErr w:type="spellEnd"/>
+      <w:r>
+        <w:rPr>
+          <w:lang w:val="en-US"/>
+        </w:rPr>
+        <w:t xml:space="preserve"> </w:t>
+      </w:r>
+      <w:proofErr w:type="spellStart"/>
+      <w:r>
+        <w:rPr>
+          <w:lang w:val="en-US"/>
+        </w:rPr>
+        <w:t>Initialisation</w:t>
+      </w:r>
+      <w:proofErr w:type="spellEnd"/>
+      <w:r>
+        <w:rPr>
+          <w:lang w:val="en-US"/>
+        </w:rPr>
+        <w:t xml:space="preserve"> </w:t>
+      </w:r>
+      <w:proofErr w:type="spellStart"/>
+      <w:r>
+        <w:rPr>
+          <w:lang w:val="en-US"/>
+        </w:rPr>
+        <w:t>dans</w:t>
+      </w:r>
+      <w:proofErr w:type="spellEnd"/>
+      <w:r>
+        <w:rPr>
+          <w:lang w:val="en-US"/>
+        </w:rPr>
+        <w:t xml:space="preserve"> Boucletemporelle.f90</w:t>
+      </w:r>
+    </w:p>
+    <w:p>
+      <w:pPr>
+        <w:rPr>
+          <w:lang w:val="en-US"/>
+        </w:rPr>
+      </w:pPr>
+    </w:p>
+    <w:p>
+      <w:pPr>
+        <w:rPr>
+          <w:lang w:val="en-US"/>
+        </w:rPr>
+      </w:pPr>
+      <w:r>
+        <w:rPr>
+          <w:lang w:val="en-US"/>
+        </w:rPr>
+        <w:t xml:space="preserve">If </w:t>
+      </w:r>
+      <w:proofErr w:type="spellStart"/>
+      <w:proofErr w:type="gramStart"/>
+      <w:r>
+        <w:rPr>
+          <w:lang w:val="en-US"/>
+        </w:rPr>
+        <w:t>lineaireFS</w:t>
+      </w:r>
+      <w:proofErr w:type="spellEnd"/>
+      <w:r>
+        <w:rPr>
+          <w:lang w:val="en-US"/>
+        </w:rPr>
+        <w:t> :</w:t>
+      </w:r>
+      <w:proofErr w:type="gramEnd"/>
+      <w:r>
+        <w:rPr>
+          <w:lang w:val="en-US"/>
+        </w:rPr>
+        <w:t xml:space="preserve"> </w:t>
+      </w:r>
+      <w:proofErr w:type="spellStart"/>
+      <w:r>
+        <w:rPr>
+          <w:lang w:val="en-US"/>
+        </w:rPr>
+        <w:t>deformFS</w:t>
+      </w:r>
+      <w:proofErr w:type="spellEnd"/>
+      <w:r>
+        <w:rPr>
+          <w:lang w:val="en-US"/>
+        </w:rPr>
+        <w:t xml:space="preserve"> = False </w:t>
+      </w:r>
+      <w:proofErr w:type="spellStart"/>
+      <w:r>
+        <w:rPr>
+          <w:lang w:val="en-US"/>
+        </w:rPr>
+        <w:t>dans</w:t>
+      </w:r>
+      <w:proofErr w:type="spellEnd"/>
+      <w:r>
+        <w:rPr>
+          <w:lang w:val="en-US"/>
+        </w:rPr>
+        <w:t xml:space="preserve"> </w:t>
+      </w:r>
+      <w:proofErr w:type="spellStart"/>
+      <w:r>
+        <w:rPr>
+          <w:lang w:val="en-US"/>
+        </w:rPr>
+        <w:t>Generation_Geometru</w:t>
+      </w:r>
+      <w:proofErr w:type="spellEnd"/>
+      <w:r>
+        <w:rPr>
+          <w:lang w:val="en-US"/>
+        </w:rPr>
+        <w:t xml:space="preserve"> de Geomdef.f90</w:t>
+      </w:r>
+    </w:p>
+    <w:p>
+      <w:pPr>
+        <w:rPr>
+          <w:lang w:val="en-US"/>
+        </w:rPr>
+      </w:pPr>
+    </w:p>
+    <w:p>
+      <w:r>
+        <w:t xml:space="preserve">If </w:t>
+      </w:r>
+      <w:proofErr w:type="gramStart"/>
+      <w:r>
+        <w:t>not(</w:t>
+      </w:r>
+      <w:proofErr w:type="spellStart"/>
+      <w:proofErr w:type="gramEnd"/>
+      <w:r>
+        <w:t>lineaireFS</w:t>
+      </w:r>
+      <w:proofErr w:type="spellEnd"/>
+      <w:r>
+        <w:t xml:space="preserve">) : </w:t>
       </w:r>
     </w:p>
     <w:p>
@@ -98,8 +367,29 @@
           <w:numId w:val="1"/>
         </w:numPr>
       </w:pPr>
-      <w:r>
-        <w:t xml:space="preserve">Mesh%FS%CMD deviant égal à True </w:t>
+      <w:proofErr w:type="spellStart"/>
+      <w:r>
+        <w:t>Mesh%FS%CMD</w:t>
+      </w:r>
+      <w:proofErr w:type="spellEnd"/>
+      <w:r>
+        <w:t xml:space="preserve"> </w:t>
+      </w:r>
+      <w:proofErr w:type="spellStart"/>
+      <w:r>
+        <w:t>deviant</w:t>
+      </w:r>
+      <w:proofErr w:type="spellEnd"/>
+      <w:r>
+        <w:t xml:space="preserve"> égal à </w:t>
+      </w:r>
+      <w:proofErr w:type="spellStart"/>
+      <w:r>
+        <w:t>True</w:t>
+      </w:r>
+      <w:proofErr w:type="spellEnd"/>
+      <w:r>
+        <w:t xml:space="preserve"> </w:t>
       </w:r>
     </w:p>
     <w:p>
@@ -111,7 +401,15 @@
         </w:numPr>
       </w:pPr>
       <w:r>
-        <w:t xml:space="preserve">pareil pour Mesh%Body%CMD(2) pour le tank </w:t>
+        <w:t xml:space="preserve">pareil pour </w:t>
+      </w:r>
+      <w:proofErr w:type="spellStart"/>
+      <w:r>
+        <w:t>Mesh%Body%CMD</w:t>
+      </w:r>
+      <w:proofErr w:type="spellEnd"/>
+      <w:r>
+        <w:t xml:space="preserve">(2) pour le tank </w:t>
       </w:r>
     </w:p>
     <w:p>
@@ -123,7 +421,28 @@
         </w:numPr>
       </w:pPr>
       <w:r>
-        <w:t>pareil pour InputData%DEformBody(nc)</w:t>
+        <w:t xml:space="preserve">pareil pour </w:t>
+      </w:r>
+      <w:proofErr w:type="spellStart"/>
+      <w:r>
+        <w:t>InputData%</w:t>
+      </w:r>
+      <w:proofErr w:type="gramStart"/>
+      <w:r>
+        <w:t>DEformBody</w:t>
+      </w:r>
+      <w:proofErr w:type="spellEnd"/>
+      <w:r>
+        <w:t>(</w:t>
+      </w:r>
+      <w:proofErr w:type="spellStart"/>
+      <w:proofErr w:type="gramEnd"/>
+      <w:r>
+        <w:t>nc</w:t>
+      </w:r>
+      <w:proofErr w:type="spellEnd"/>
+      <w:r>
+        <w:t>)</w:t>
       </w:r>
     </w:p>
     <w:p>
@@ -135,18 +454,42 @@
         </w:numPr>
       </w:pPr>
       <w:r>
-        <w:t>(dans GeomInit de GeomMesh.f90)</w:t>
+        <w:t xml:space="preserve">(dans </w:t>
+      </w:r>
+      <w:proofErr w:type="spellStart"/>
+      <w:r>
+        <w:t>GeomInit</w:t>
+      </w:r>
+      <w:proofErr w:type="spellEnd"/>
+      <w:r>
+        <w:t xml:space="preserve"> de GeomMesh.f90)</w:t>
       </w:r>
     </w:p>
     <w:p/>
     <w:p>
       <w:r>
-        <w:t>If lineaireFS : Eta0 = 0 dans Ceta0 de incident.f90</w:t>
-      </w:r>
-    </w:p>
-    <w:p>
-      <w:r>
-        <w:t xml:space="preserve">If lineaireFS : </w:t>
+        <w:t xml:space="preserve">If </w:t>
+      </w:r>
+      <w:proofErr w:type="spellStart"/>
+      <w:r>
+        <w:t>lineaireFS</w:t>
+      </w:r>
+      <w:proofErr w:type="spellEnd"/>
+      <w:r>
+        <w:t> : Eta0 = 0 dans Ceta0 de incident.f90</w:t>
+      </w:r>
+    </w:p>
+    <w:p>
+      <w:r>
+        <w:t xml:space="preserve">If </w:t>
+      </w:r>
+      <w:proofErr w:type="spellStart"/>
+      <w:r>
+        <w:t>lineaireFS</w:t>
+      </w:r>
+      <w:proofErr w:type="spellEnd"/>
+      <w:r>
+        <w:t xml:space="preserve"> : </w:t>
       </w:r>
       <w:r>
         <w:t>G</w:t>
@@ -163,7 +506,15 @@
     </w:p>
     <w:p>
       <w:r>
-        <w:t>If lineaireFS : G</w:t>
+        <w:t xml:space="preserve">If </w:t>
+      </w:r>
+      <w:proofErr w:type="spellStart"/>
+      <w:r>
+        <w:t>lineaireFS</w:t>
+      </w:r>
+      <w:proofErr w:type="spellEnd"/>
+      <w:r>
+        <w:t> : G</w:t>
       </w:r>
       <w:r>
         <w:t>phi</w:t>
@@ -189,12 +540,98 @@
         <w:rPr>
           <w:lang w:val="en-US"/>
         </w:rPr>
-        <w:t>If not(lineaireBody) InputData%deformBody(nc) = True dans Geominit de GeomMesh.f90</w:t>
-      </w:r>
-    </w:p>
-    <w:p>
-      <w:r>
-        <w:t>Influence dans MeshBody de Maillage.f90</w:t>
+        <w:t xml:space="preserve">If </w:t>
+      </w:r>
+      <w:proofErr w:type="gramStart"/>
+      <w:r>
+        <w:rPr>
+          <w:lang w:val="en-US"/>
+        </w:rPr>
+        <w:t>not(</w:t>
+      </w:r>
+      <w:proofErr w:type="spellStart"/>
+      <w:proofErr w:type="gramEnd"/>
+      <w:r>
+        <w:rPr>
+          <w:lang w:val="en-US"/>
+        </w:rPr>
+        <w:t>lineaireBody</w:t>
+      </w:r>
+      <w:proofErr w:type="spellEnd"/>
+      <w:r>
+        <w:rPr>
+          <w:lang w:val="en-US"/>
+        </w:rPr>
+        <w:t xml:space="preserve">) </w:t>
+      </w:r>
+      <w:proofErr w:type="spellStart"/>
+      <w:r>
+        <w:rPr>
+          <w:lang w:val="en-US"/>
+        </w:rPr>
+        <w:t>InputData%deformBody</w:t>
+      </w:r>
+      <w:proofErr w:type="spellEnd"/>
+      <w:r>
+        <w:rPr>
+          <w:lang w:val="en-US"/>
+        </w:rPr>
+        <w:t>(</w:t>
+      </w:r>
+      <w:proofErr w:type="spellStart"/>
+      <w:r>
+        <w:rPr>
+          <w:lang w:val="en-US"/>
+        </w:rPr>
+        <w:t>nc</w:t>
+      </w:r>
+      <w:proofErr w:type="spellEnd"/>
+      <w:r>
+        <w:rPr>
+          <w:lang w:val="en-US"/>
+        </w:rPr>
+        <w:t xml:space="preserve">) = True </w:t>
+      </w:r>
+      <w:proofErr w:type="spellStart"/>
+      <w:r>
+        <w:rPr>
+          <w:lang w:val="en-US"/>
+        </w:rPr>
+        <w:t>dans</w:t>
+      </w:r>
+      <w:proofErr w:type="spellEnd"/>
+      <w:r>
+        <w:rPr>
+          <w:lang w:val="en-US"/>
+        </w:rPr>
+        <w:t xml:space="preserve"> </w:t>
+      </w:r>
+      <w:proofErr w:type="spellStart"/>
+      <w:r>
+        <w:rPr>
+          <w:lang w:val="en-US"/>
+        </w:rPr>
+        <w:t>Geominit</w:t>
+      </w:r>
+      <w:proofErr w:type="spellEnd"/>
+      <w:r>
+        <w:rPr>
+          <w:lang w:val="en-US"/>
+        </w:rPr>
+        <w:t xml:space="preserve"> de GeomMesh.f90</w:t>
+      </w:r>
+    </w:p>
+    <w:p>
+      <w:r>
+        <w:t xml:space="preserve">Influence dans </w:t>
+      </w:r>
+      <w:proofErr w:type="spellStart"/>
+      <w:r>
+        <w:t>MeshBody</w:t>
+      </w:r>
+      <w:proofErr w:type="spellEnd"/>
+      <w:r>
+        <w:t xml:space="preserve"> de Maillage.f90</w:t>
       </w:r>
     </w:p>
     <w:p/>
@@ -217,9 +654,11 @@
           <w:numId w:val="1"/>
         </w:numPr>
       </w:pPr>
+      <w:proofErr w:type="spellStart"/>
       <w:r>
         <w:t>Remesh</w:t>
       </w:r>
+      <w:proofErr w:type="spellEnd"/>
     </w:p>
     <w:p>
       <w:pPr>
@@ -229,9 +668,19 @@
           <w:numId w:val="1"/>
         </w:numPr>
       </w:pPr>
-      <w:r>
-        <w:t>is Geomabove</w:t>
-      </w:r>
+      <w:proofErr w:type="spellStart"/>
+      <w:r>
+        <w:t>is</w:t>
+      </w:r>
+      <w:proofErr w:type="spellEnd"/>
+      <w:r>
+        <w:t xml:space="preserve"> </w:t>
+      </w:r>
+      <w:proofErr w:type="spellStart"/>
+      <w:r>
+        <w:t>Geomabove</w:t>
+      </w:r>
+      <w:proofErr w:type="spellEnd"/>
     </w:p>
     <w:p>
       <w:pPr>
@@ -278,14 +727,21 @@
           <w:numId w:val="1"/>
         </w:numPr>
       </w:pPr>
+      <w:proofErr w:type="spellStart"/>
       <w:r>
         <w:t>Create_tab_intersect</w:t>
       </w:r>
+      <w:proofErr w:type="spellEnd"/>
     </w:p>
     <w:p/>
     <w:p>
-      <w:r>
-        <w:t>Remesh est appelé dans :</w:t>
+      <w:proofErr w:type="spellStart"/>
+      <w:r>
+        <w:t>Remesh</w:t>
+      </w:r>
+      <w:proofErr w:type="spellEnd"/>
+      <w:r>
+        <w:t xml:space="preserve"> est appelé dans :</w:t>
       </w:r>
     </w:p>
     <w:p>
@@ -300,7 +756,15 @@
         <w:t>Initialisation</w:t>
       </w:r>
       <w:r>
-        <w:t>, time_stepping, Boucle_temporelle_RK4</w:t>
+        <w:t xml:space="preserve">, </w:t>
+      </w:r>
+      <w:proofErr w:type="spellStart"/>
+      <w:r>
+        <w:t>time_stepping</w:t>
+      </w:r>
+      <w:proofErr w:type="spellEnd"/>
+      <w:r>
+        <w:t>, Boucle_temporelle_RK4</w:t>
       </w:r>
       <w:r>
         <w:t xml:space="preserve"> de boucletemporelle.f90</w:t>
@@ -308,8 +772,13 @@
     </w:p>
     <w:p/>
     <w:p>
-      <w:r>
-        <w:t>Generation_geometry est appelé dans :</w:t>
+      <w:proofErr w:type="spellStart"/>
+      <w:r>
+        <w:t>Generation_geometry</w:t>
+      </w:r>
+      <w:proofErr w:type="spellEnd"/>
+      <w:r>
+        <w:t xml:space="preserve"> est appelé dans :</w:t>
       </w:r>
     </w:p>
     <w:p>
@@ -350,33 +819,965 @@
           <w:lang w:val="en-US"/>
         </w:rPr>
       </w:pPr>
-      <w:r>
-        <w:rPr>
-          <w:lang w:val="en-US"/>
-        </w:rPr>
-        <w:t>J’ai ajouté if (DeformMesh) then avant call REgeneration_Mesh</w:t>
-      </w:r>
-    </w:p>
-    <w:p>
-      <w:pPr>
-        <w:rPr>
-          <w:lang w:val="en-US"/>
-        </w:rPr>
-      </w:pPr>
-    </w:p>
-    <w:p>
-      <w:pPr>
-        <w:rPr>
-          <w:lang w:val="en-US"/>
-        </w:rPr>
-      </w:pPr>
-      <w:r>
-        <w:rPr>
-          <w:lang w:val="en-US"/>
-        </w:rPr>
-        <w:t>J’ai ajouté un if(allocated) then call end if, sans doute inutile</w:t>
+      <w:proofErr w:type="spellStart"/>
+      <w:r>
+        <w:rPr>
+          <w:lang w:val="en-US"/>
+        </w:rPr>
+        <w:t>J’ai</w:t>
+      </w:r>
+      <w:proofErr w:type="spellEnd"/>
+      <w:r>
+        <w:rPr>
+          <w:lang w:val="en-US"/>
+        </w:rPr>
+        <w:t xml:space="preserve"> </w:t>
+      </w:r>
+      <w:proofErr w:type="spellStart"/>
+      <w:r>
+        <w:rPr>
+          <w:lang w:val="en-US"/>
+        </w:rPr>
+        <w:t>ajouté</w:t>
+      </w:r>
+      <w:proofErr w:type="spellEnd"/>
+      <w:r>
+        <w:rPr>
+          <w:lang w:val="en-US"/>
+        </w:rPr>
+        <w:t xml:space="preserve"> if (</w:t>
+      </w:r>
+      <w:proofErr w:type="spellStart"/>
+      <w:r>
+        <w:rPr>
+          <w:lang w:val="en-US"/>
+        </w:rPr>
+        <w:t>DeformMesh</w:t>
+      </w:r>
+      <w:proofErr w:type="spellEnd"/>
+      <w:r>
+        <w:rPr>
+          <w:lang w:val="en-US"/>
+        </w:rPr>
+        <w:t xml:space="preserve">) then </w:t>
+      </w:r>
+      <w:proofErr w:type="spellStart"/>
+      <w:r>
+        <w:rPr>
+          <w:lang w:val="en-US"/>
+        </w:rPr>
+        <w:t>avant</w:t>
+      </w:r>
+      <w:proofErr w:type="spellEnd"/>
+      <w:r>
+        <w:rPr>
+          <w:lang w:val="en-US"/>
+        </w:rPr>
+        <w:t xml:space="preserve"> call </w:t>
+      </w:r>
+      <w:proofErr w:type="spellStart"/>
+      <w:r>
+        <w:rPr>
+          <w:lang w:val="en-US"/>
+        </w:rPr>
+        <w:t>REgeneration_Mesh</w:t>
+      </w:r>
+      <w:proofErr w:type="spellEnd"/>
+    </w:p>
+    <w:p>
+      <w:pPr>
+        <w:rPr>
+          <w:lang w:val="en-US"/>
+        </w:rPr>
+      </w:pPr>
+    </w:p>
+    <w:p>
+      <w:pPr>
+        <w:rPr>
+          <w:lang w:val="en-US"/>
+        </w:rPr>
+      </w:pPr>
+      <w:proofErr w:type="spellStart"/>
+      <w:r>
+        <w:rPr>
+          <w:lang w:val="en-US"/>
+        </w:rPr>
+        <w:t>J’ai</w:t>
+      </w:r>
+      <w:proofErr w:type="spellEnd"/>
+      <w:r>
+        <w:rPr>
+          <w:lang w:val="en-US"/>
+        </w:rPr>
+        <w:t xml:space="preserve"> </w:t>
+      </w:r>
+      <w:proofErr w:type="spellStart"/>
+      <w:r>
+        <w:rPr>
+          <w:lang w:val="en-US"/>
+        </w:rPr>
+        <w:t>ajouté</w:t>
+      </w:r>
+      <w:proofErr w:type="spellEnd"/>
+      <w:r>
+        <w:rPr>
+          <w:lang w:val="en-US"/>
+        </w:rPr>
+        <w:t xml:space="preserve"> un </w:t>
+      </w:r>
+      <w:proofErr w:type="gramStart"/>
+      <w:r>
+        <w:rPr>
+          <w:lang w:val="en-US"/>
+        </w:rPr>
+        <w:t>if(</w:t>
+      </w:r>
+      <w:proofErr w:type="gramEnd"/>
+      <w:r>
+        <w:rPr>
+          <w:lang w:val="en-US"/>
+        </w:rPr>
+        <w:t xml:space="preserve">allocated) then call end if, sans </w:t>
+      </w:r>
+      <w:proofErr w:type="spellStart"/>
+      <w:r>
+        <w:rPr>
+          <w:lang w:val="en-US"/>
+        </w:rPr>
+        <w:t>doute</w:t>
+      </w:r>
+      <w:proofErr w:type="spellEnd"/>
+      <w:r>
+        <w:rPr>
+          <w:lang w:val="en-US"/>
+        </w:rPr>
+        <w:t xml:space="preserve"> inutile</w:t>
+      </w:r>
+    </w:p>
+    <w:p>
+      <w:pPr>
+        <w:rPr>
+          <w:lang w:val="en-US"/>
+        </w:rPr>
+      </w:pPr>
+    </w:p>
+    <w:p>
+      <w:pPr>
+        <w:rPr>
+          <w:lang w:val="en-US"/>
+        </w:rPr>
+      </w:pPr>
+      <w:proofErr w:type="spellStart"/>
+      <w:r>
+        <w:rPr>
+          <w:lang w:val="en-US"/>
+        </w:rPr>
+        <w:t>Dans</w:t>
+      </w:r>
+      <w:proofErr w:type="spellEnd"/>
+      <w:r>
+        <w:rPr>
+          <w:lang w:val="en-US"/>
+        </w:rPr>
+        <w:t xml:space="preserve"> GeomMesh.f90, </w:t>
+      </w:r>
+      <w:proofErr w:type="spellStart"/>
+      <w:r>
+        <w:rPr>
+          <w:lang w:val="en-US"/>
+        </w:rPr>
+        <w:t>GeomInit</w:t>
+      </w:r>
+      <w:proofErr w:type="spellEnd"/>
+      <w:proofErr w:type="gramStart"/>
+      <w:r>
+        <w:rPr>
+          <w:lang w:val="en-US"/>
+        </w:rPr>
+        <w:t xml:space="preserve">,  </w:t>
+      </w:r>
+      <w:proofErr w:type="spellStart"/>
+      <w:r>
+        <w:rPr>
+          <w:lang w:val="en-US"/>
+        </w:rPr>
+        <w:t>InputData</w:t>
+      </w:r>
+      <w:proofErr w:type="gramEnd"/>
+      <w:r>
+        <w:rPr>
+          <w:lang w:val="en-US"/>
+        </w:rPr>
+        <w:t>%DEforBody</w:t>
+      </w:r>
+      <w:proofErr w:type="spellEnd"/>
+      <w:r>
+        <w:rPr>
+          <w:lang w:val="en-US"/>
+        </w:rPr>
+        <w:t>(</w:t>
+      </w:r>
+      <w:proofErr w:type="spellStart"/>
+      <w:r>
+        <w:rPr>
+          <w:lang w:val="en-US"/>
+        </w:rPr>
+        <w:t>nc</w:t>
+      </w:r>
+      <w:proofErr w:type="spellEnd"/>
+      <w:r>
+        <w:rPr>
+          <w:lang w:val="en-US"/>
+        </w:rPr>
+        <w:t xml:space="preserve">) = … or..  </w:t>
+      </w:r>
+      <w:proofErr w:type="spellStart"/>
+      <w:proofErr w:type="gramStart"/>
+      <w:r>
+        <w:rPr>
+          <w:lang w:val="en-US"/>
+        </w:rPr>
+        <w:t>j’ai</w:t>
+      </w:r>
+      <w:proofErr w:type="spellEnd"/>
+      <w:proofErr w:type="gramEnd"/>
+      <w:r>
+        <w:rPr>
+          <w:lang w:val="en-US"/>
+        </w:rPr>
+        <w:t xml:space="preserve"> </w:t>
+      </w:r>
+      <w:proofErr w:type="spellStart"/>
+      <w:r>
+        <w:rPr>
+          <w:lang w:val="en-US"/>
+        </w:rPr>
+        <w:t>enleve</w:t>
+      </w:r>
+      <w:proofErr w:type="spellEnd"/>
+      <w:r>
+        <w:rPr>
+          <w:lang w:val="en-US"/>
+        </w:rPr>
+        <w:t xml:space="preserve"> “.. </w:t>
+      </w:r>
+      <w:proofErr w:type="spellStart"/>
+      <w:proofErr w:type="gramStart"/>
+      <w:r>
+        <w:rPr>
+          <w:lang w:val="en-US"/>
+        </w:rPr>
+        <w:t>lineaire</w:t>
+      </w:r>
+      <w:proofErr w:type="spellEnd"/>
+      <w:r>
+        <w:rPr>
+          <w:lang w:val="en-US"/>
+        </w:rPr>
+        <w:t>(</w:t>
+      </w:r>
+      <w:proofErr w:type="gramEnd"/>
+      <w:r>
+        <w:rPr>
+          <w:lang w:val="en-US"/>
+        </w:rPr>
+        <w:t>body) .and.”</w:t>
+      </w:r>
+    </w:p>
+    <w:p>
+      <w:pPr>
+        <w:rPr>
+          <w:lang w:val="en-US"/>
+        </w:rPr>
+      </w:pPr>
+    </w:p>
+    <w:p>
+      <w:r>
+        <w:t xml:space="preserve">J’ai ajouté, dans </w:t>
+      </w:r>
+      <w:proofErr w:type="spellStart"/>
+      <w:r>
+        <w:t>remesh</w:t>
+      </w:r>
+      <w:proofErr w:type="spellEnd"/>
+      <w:r>
+        <w:t xml:space="preserve"> une condition if (</w:t>
+      </w:r>
+      <w:proofErr w:type="spellStart"/>
+      <w:r>
+        <w:t>is_body</w:t>
+      </w:r>
+      <w:proofErr w:type="spellEnd"/>
+      <w:r>
+        <w:t xml:space="preserve"> .and. </w:t>
+      </w:r>
+      <w:proofErr w:type="spellStart"/>
+      <w:r>
+        <w:t>DeformBody</w:t>
+      </w:r>
+      <w:proofErr w:type="spellEnd"/>
+      <w:r>
+        <w:t xml:space="preserve">) </w:t>
+      </w:r>
+      <w:proofErr w:type="spellStart"/>
+      <w:r>
+        <w:t>then</w:t>
+      </w:r>
+      <w:proofErr w:type="spellEnd"/>
+      <w:r>
+        <w:t xml:space="preserve">, au lieu de juste </w:t>
+      </w:r>
+      <w:proofErr w:type="spellStart"/>
+      <w:r>
+        <w:t>isbody</w:t>
+      </w:r>
+      <w:proofErr w:type="spellEnd"/>
+      <w:r>
+        <w:t xml:space="preserve"> : sans doute à enlever comme j’ai </w:t>
+      </w:r>
+      <w:proofErr w:type="spellStart"/>
+      <w:r>
+        <w:t>enevé</w:t>
+      </w:r>
+      <w:proofErr w:type="spellEnd"/>
+      <w:r>
+        <w:t xml:space="preserve"> la </w:t>
+      </w:r>
+      <w:proofErr w:type="spellStart"/>
+      <w:r>
+        <w:t>definition</w:t>
+      </w:r>
+      <w:proofErr w:type="spellEnd"/>
+      <w:r>
+        <w:t xml:space="preserve"> de </w:t>
+      </w:r>
+      <w:proofErr w:type="spellStart"/>
+      <w:r>
+        <w:t>DeformBody</w:t>
+      </w:r>
+      <w:proofErr w:type="spellEnd"/>
+    </w:p>
+    <w:p>
+      <w:r>
+        <w:t xml:space="preserve">Dans </w:t>
+      </w:r>
+      <w:proofErr w:type="spellStart"/>
+      <w:r>
+        <w:t>remesh</w:t>
+      </w:r>
+      <w:proofErr w:type="spellEnd"/>
+      <w:r>
+        <w:t xml:space="preserve"> </w:t>
+      </w:r>
+      <w:r>
+        <w:t xml:space="preserve">t,  </w:t>
+      </w:r>
+      <w:proofErr w:type="spellStart"/>
+      <w:r>
+        <w:t>DeformFS</w:t>
+      </w:r>
+      <w:proofErr w:type="spellEnd"/>
+      <w:r>
+        <w:t xml:space="preserve"> = </w:t>
+      </w:r>
+      <w:r>
+        <w:t>… or</w:t>
+      </w:r>
+      <w:proofErr w:type="gramStart"/>
+      <w:r>
+        <w:t>..</w:t>
+      </w:r>
+      <w:proofErr w:type="gramEnd"/>
+      <w:r>
+        <w:t xml:space="preserve">  </w:t>
+      </w:r>
+      <w:proofErr w:type="gramStart"/>
+      <w:r>
+        <w:t>j’ai</w:t>
+      </w:r>
+      <w:proofErr w:type="gramEnd"/>
+      <w:r>
+        <w:t xml:space="preserve"> </w:t>
+      </w:r>
+      <w:proofErr w:type="spellStart"/>
+      <w:r>
+        <w:t>enleve</w:t>
+      </w:r>
+      <w:proofErr w:type="spellEnd"/>
+      <w:r>
+        <w:t xml:space="preserve"> “</w:t>
+      </w:r>
+      <w:r>
+        <w:t xml:space="preserve">.. </w:t>
+      </w:r>
+      <w:proofErr w:type="spellStart"/>
+      <w:r>
+        <w:t>lineaireFS</w:t>
+      </w:r>
+      <w:proofErr w:type="spellEnd"/>
+      <w:r>
+        <w:t xml:space="preserve"> .and.”</w:t>
+      </w:r>
+    </w:p>
+    <w:p/>
+    <w:p/>
+    <w:p/>
+    <w:p/>
+    <w:p/>
+    <w:p/>
+    <w:p>
+      <w:pPr>
+        <w:autoSpaceDE w:val="0"/>
+        <w:autoSpaceDN w:val="0"/>
+        <w:adjustRightInd w:val="0"/>
+        <w:spacing w:after="0" w:line="240" w:lineRule="auto"/>
+        <w:rPr>
+          <w:rFonts w:ascii="Consolas" w:hAnsi="Consolas" w:cs="Consolas"/>
+          <w:color w:val="000000"/>
+          <w:sz w:val="19"/>
+          <w:szCs w:val="19"/>
+        </w:rPr>
+      </w:pPr>
+      <w:r>
+        <w:rPr>
+          <w:rFonts w:ascii="Consolas" w:hAnsi="Consolas" w:cs="Consolas"/>
+          <w:color w:val="000000"/>
+          <w:sz w:val="19"/>
+          <w:szCs w:val="19"/>
+        </w:rPr>
+        <w:t xml:space="preserve">    </w:t>
+      </w:r>
+      <w:r>
+        <w:rPr>
+          <w:rFonts w:ascii="Consolas" w:hAnsi="Consolas" w:cs="Consolas"/>
+          <w:color w:val="008000"/>
+          <w:sz w:val="19"/>
+          <w:szCs w:val="19"/>
+        </w:rPr>
+        <w:t xml:space="preserve">!f2py </w:t>
+      </w:r>
+      <w:proofErr w:type="spellStart"/>
+      <w:r>
+        <w:rPr>
+          <w:rFonts w:ascii="Consolas" w:hAnsi="Consolas" w:cs="Consolas"/>
+          <w:color w:val="008000"/>
+          <w:sz w:val="19"/>
+          <w:szCs w:val="19"/>
+        </w:rPr>
+        <w:t>integer</w:t>
+      </w:r>
+      <w:proofErr w:type="spellEnd"/>
+      <w:r>
+        <w:rPr>
+          <w:rFonts w:ascii="Consolas" w:hAnsi="Consolas" w:cs="Consolas"/>
+          <w:color w:val="008000"/>
+          <w:sz w:val="19"/>
+          <w:szCs w:val="19"/>
+        </w:rPr>
+        <w:t xml:space="preserve">*1, dimension(1000)        </w:t>
+      </w:r>
+      <w:proofErr w:type="gramStart"/>
+      <w:r>
+        <w:rPr>
+          <w:rFonts w:ascii="Consolas" w:hAnsi="Consolas" w:cs="Consolas"/>
+          <w:color w:val="008000"/>
+          <w:sz w:val="19"/>
+          <w:szCs w:val="19"/>
+        </w:rPr>
+        <w:t>::</w:t>
+      </w:r>
+      <w:proofErr w:type="gramEnd"/>
+      <w:r>
+        <w:rPr>
+          <w:rFonts w:ascii="Consolas" w:hAnsi="Consolas" w:cs="Consolas"/>
+          <w:color w:val="008000"/>
+          <w:sz w:val="19"/>
+          <w:szCs w:val="19"/>
+        </w:rPr>
+        <w:t xml:space="preserve"> </w:t>
+      </w:r>
+      <w:proofErr w:type="spellStart"/>
+      <w:r>
+        <w:rPr>
+          <w:rFonts w:ascii="Consolas" w:hAnsi="Consolas" w:cs="Consolas"/>
+          <w:color w:val="008000"/>
+          <w:sz w:val="19"/>
+          <w:szCs w:val="19"/>
+        </w:rPr>
+        <w:t>L_Ecoulement_G</w:t>
+      </w:r>
+      <w:proofErr w:type="spellEnd"/>
+      <w:r>
+        <w:rPr>
+          <w:rFonts w:ascii="Consolas" w:hAnsi="Consolas" w:cs="Consolas"/>
+          <w:color w:val="008000"/>
+          <w:sz w:val="19"/>
+          <w:szCs w:val="19"/>
+        </w:rPr>
+        <w:t xml:space="preserve"> </w:t>
+      </w:r>
+    </w:p>
+    <w:p>
+      <w:pPr>
+        <w:autoSpaceDE w:val="0"/>
+        <w:autoSpaceDN w:val="0"/>
+        <w:adjustRightInd w:val="0"/>
+        <w:spacing w:after="0" w:line="240" w:lineRule="auto"/>
+        <w:rPr>
+          <w:rFonts w:ascii="Consolas" w:hAnsi="Consolas" w:cs="Consolas"/>
+          <w:color w:val="000000"/>
+          <w:sz w:val="19"/>
+          <w:szCs w:val="19"/>
+        </w:rPr>
+      </w:pPr>
+      <w:r>
+        <w:rPr>
+          <w:rFonts w:ascii="Consolas" w:hAnsi="Consolas" w:cs="Consolas"/>
+          <w:color w:val="000000"/>
+          <w:sz w:val="19"/>
+          <w:szCs w:val="19"/>
+        </w:rPr>
+        <w:t xml:space="preserve">    </w:t>
+      </w:r>
+      <w:r>
+        <w:rPr>
+          <w:rFonts w:ascii="Consolas" w:hAnsi="Consolas" w:cs="Consolas"/>
+          <w:color w:val="0000FF"/>
+          <w:sz w:val="19"/>
+          <w:szCs w:val="19"/>
+        </w:rPr>
+        <w:t>type</w:t>
+      </w:r>
+      <w:r>
+        <w:rPr>
+          <w:rFonts w:ascii="Consolas" w:hAnsi="Consolas" w:cs="Consolas"/>
+          <w:color w:val="000000"/>
+          <w:sz w:val="19"/>
+          <w:szCs w:val="19"/>
+        </w:rPr>
+        <w:t>(</w:t>
+      </w:r>
+      <w:proofErr w:type="spellStart"/>
+      <w:r>
+        <w:rPr>
+          <w:rFonts w:ascii="Consolas" w:hAnsi="Consolas" w:cs="Consolas"/>
+          <w:color w:val="000000"/>
+          <w:sz w:val="19"/>
+          <w:szCs w:val="19"/>
+        </w:rPr>
+        <w:t>TEcoulement</w:t>
+      </w:r>
+      <w:proofErr w:type="spellEnd"/>
+      <w:r>
+        <w:rPr>
+          <w:rFonts w:ascii="Consolas" w:hAnsi="Consolas" w:cs="Consolas"/>
+          <w:color w:val="000000"/>
+          <w:sz w:val="19"/>
+          <w:szCs w:val="19"/>
+        </w:rPr>
+        <w:t xml:space="preserve">), </w:t>
+      </w:r>
+      <w:proofErr w:type="gramStart"/>
+      <w:r>
+        <w:rPr>
+          <w:rFonts w:ascii="Consolas" w:hAnsi="Consolas" w:cs="Consolas"/>
+          <w:color w:val="0000FF"/>
+          <w:sz w:val="19"/>
+          <w:szCs w:val="19"/>
+        </w:rPr>
+        <w:t>dimension</w:t>
+      </w:r>
+      <w:r>
+        <w:rPr>
+          <w:rFonts w:ascii="Consolas" w:hAnsi="Consolas" w:cs="Consolas"/>
+          <w:color w:val="000000"/>
+          <w:sz w:val="19"/>
+          <w:szCs w:val="19"/>
+        </w:rPr>
+        <w:t>(</w:t>
+      </w:r>
+      <w:proofErr w:type="gramEnd"/>
+      <w:r>
+        <w:rPr>
+          <w:rFonts w:ascii="Consolas" w:hAnsi="Consolas" w:cs="Consolas"/>
+          <w:color w:val="000000"/>
+          <w:sz w:val="19"/>
+          <w:szCs w:val="19"/>
+        </w:rPr>
+        <w:t xml:space="preserve">:,:), </w:t>
+      </w:r>
+      <w:proofErr w:type="spellStart"/>
+      <w:r>
+        <w:rPr>
+          <w:rFonts w:ascii="Consolas" w:hAnsi="Consolas" w:cs="Consolas"/>
+          <w:color w:val="0000FF"/>
+          <w:sz w:val="19"/>
+          <w:szCs w:val="19"/>
+        </w:rPr>
+        <w:t>allocatable</w:t>
+      </w:r>
+      <w:proofErr w:type="spellEnd"/>
+      <w:r>
+        <w:rPr>
+          <w:rFonts w:ascii="Consolas" w:hAnsi="Consolas" w:cs="Consolas"/>
+          <w:color w:val="000000"/>
+          <w:sz w:val="19"/>
+          <w:szCs w:val="19"/>
+        </w:rPr>
+        <w:t xml:space="preserve"> :: </w:t>
+      </w:r>
+      <w:proofErr w:type="spellStart"/>
+      <w:r>
+        <w:rPr>
+          <w:rFonts w:ascii="Consolas" w:hAnsi="Consolas" w:cs="Consolas"/>
+          <w:color w:val="000000"/>
+          <w:sz w:val="19"/>
+          <w:szCs w:val="19"/>
+        </w:rPr>
+        <w:t>L_Ecoulement_G</w:t>
+      </w:r>
+      <w:proofErr w:type="spellEnd"/>
+      <w:r>
+        <w:rPr>
+          <w:rFonts w:ascii="Consolas" w:hAnsi="Consolas" w:cs="Consolas"/>
+          <w:color w:val="000000"/>
+          <w:sz w:val="19"/>
+          <w:szCs w:val="19"/>
+        </w:rPr>
+        <w:t xml:space="preserve">                        </w:t>
+      </w:r>
+      <w:r>
+        <w:rPr>
+          <w:rFonts w:ascii="Consolas" w:hAnsi="Consolas" w:cs="Consolas"/>
+          <w:color w:val="008000"/>
+          <w:sz w:val="19"/>
+          <w:szCs w:val="19"/>
+        </w:rPr>
+        <w:t>! Liste d'</w:t>
+      </w:r>
+      <w:proofErr w:type="spellStart"/>
+      <w:r>
+        <w:rPr>
+          <w:rFonts w:ascii="Consolas" w:hAnsi="Consolas" w:cs="Consolas"/>
+          <w:color w:val="008000"/>
+          <w:sz w:val="19"/>
+          <w:szCs w:val="19"/>
+        </w:rPr>
+        <w:t>ecoulements</w:t>
+      </w:r>
+      <w:proofErr w:type="spellEnd"/>
+      <w:r>
+        <w:rPr>
+          <w:rFonts w:ascii="Consolas" w:hAnsi="Consolas" w:cs="Consolas"/>
+          <w:color w:val="008000"/>
+          <w:sz w:val="19"/>
+          <w:szCs w:val="19"/>
+        </w:rPr>
+        <w:t xml:space="preserve"> obtenus pas la </w:t>
+      </w:r>
+      <w:proofErr w:type="spellStart"/>
+      <w:r>
+        <w:rPr>
+          <w:rFonts w:ascii="Consolas" w:hAnsi="Consolas" w:cs="Consolas"/>
+          <w:color w:val="008000"/>
+          <w:sz w:val="19"/>
+          <w:szCs w:val="19"/>
+        </w:rPr>
+        <w:t>methode</w:t>
+      </w:r>
+      <w:proofErr w:type="spellEnd"/>
+      <w:r>
+        <w:rPr>
+          <w:rFonts w:ascii="Consolas" w:hAnsi="Consolas" w:cs="Consolas"/>
+          <w:color w:val="008000"/>
+          <w:sz w:val="19"/>
+          <w:szCs w:val="19"/>
+        </w:rPr>
+        <w:t xml:space="preserve"> </w:t>
+      </w:r>
+      <w:proofErr w:type="spellStart"/>
+      <w:r>
+        <w:rPr>
+          <w:rFonts w:ascii="Consolas" w:hAnsi="Consolas" w:cs="Consolas"/>
+          <w:color w:val="008000"/>
+          <w:sz w:val="19"/>
+          <w:szCs w:val="19"/>
+        </w:rPr>
+        <w:t>grossiere</w:t>
+      </w:r>
+      <w:proofErr w:type="spellEnd"/>
+    </w:p>
+    <w:p>
+      <w:pPr>
+        <w:autoSpaceDE w:val="0"/>
+        <w:autoSpaceDN w:val="0"/>
+        <w:adjustRightInd w:val="0"/>
+        <w:spacing w:after="0" w:line="240" w:lineRule="auto"/>
+        <w:rPr>
+          <w:rFonts w:ascii="Consolas" w:hAnsi="Consolas" w:cs="Consolas"/>
+          <w:color w:val="000000"/>
+          <w:sz w:val="19"/>
+          <w:szCs w:val="19"/>
+        </w:rPr>
+      </w:pPr>
+      <w:r>
+        <w:rPr>
+          <w:rFonts w:ascii="Consolas" w:hAnsi="Consolas" w:cs="Consolas"/>
+          <w:color w:val="000000"/>
+          <w:sz w:val="19"/>
+          <w:szCs w:val="19"/>
+        </w:rPr>
+        <w:t xml:space="preserve">    </w:t>
+      </w:r>
+      <w:r>
+        <w:rPr>
+          <w:rFonts w:ascii="Consolas" w:hAnsi="Consolas" w:cs="Consolas"/>
+          <w:color w:val="008000"/>
+          <w:sz w:val="19"/>
+          <w:szCs w:val="19"/>
+        </w:rPr>
+        <w:t xml:space="preserve">!f2py </w:t>
+      </w:r>
+      <w:proofErr w:type="spellStart"/>
+      <w:r>
+        <w:rPr>
+          <w:rFonts w:ascii="Consolas" w:hAnsi="Consolas" w:cs="Consolas"/>
+          <w:color w:val="008000"/>
+          <w:sz w:val="19"/>
+          <w:szCs w:val="19"/>
+        </w:rPr>
+        <w:t>integer</w:t>
+      </w:r>
+      <w:proofErr w:type="spellEnd"/>
+      <w:r>
+        <w:rPr>
+          <w:rFonts w:ascii="Consolas" w:hAnsi="Consolas" w:cs="Consolas"/>
+          <w:color w:val="008000"/>
+          <w:sz w:val="19"/>
+          <w:szCs w:val="19"/>
+        </w:rPr>
+        <w:t xml:space="preserve">*1, dimension(1000)        </w:t>
+      </w:r>
+      <w:proofErr w:type="gramStart"/>
+      <w:r>
+        <w:rPr>
+          <w:rFonts w:ascii="Consolas" w:hAnsi="Consolas" w:cs="Consolas"/>
+          <w:color w:val="008000"/>
+          <w:sz w:val="19"/>
+          <w:szCs w:val="19"/>
+        </w:rPr>
+        <w:t>::</w:t>
+      </w:r>
+      <w:proofErr w:type="gramEnd"/>
+      <w:r>
+        <w:rPr>
+          <w:rFonts w:ascii="Consolas" w:hAnsi="Consolas" w:cs="Consolas"/>
+          <w:color w:val="008000"/>
+          <w:sz w:val="19"/>
+          <w:szCs w:val="19"/>
+        </w:rPr>
+        <w:t xml:space="preserve"> </w:t>
+      </w:r>
+      <w:proofErr w:type="spellStart"/>
+      <w:r>
+        <w:rPr>
+          <w:rFonts w:ascii="Consolas" w:hAnsi="Consolas" w:cs="Consolas"/>
+          <w:color w:val="008000"/>
+          <w:sz w:val="19"/>
+          <w:szCs w:val="19"/>
+        </w:rPr>
+        <w:t>L_Ecoulement_lambda</w:t>
+      </w:r>
+      <w:proofErr w:type="spellEnd"/>
+      <w:r>
+        <w:rPr>
+          <w:rFonts w:ascii="Consolas" w:hAnsi="Consolas" w:cs="Consolas"/>
+          <w:color w:val="008000"/>
+          <w:sz w:val="19"/>
+          <w:szCs w:val="19"/>
+        </w:rPr>
+        <w:t xml:space="preserve"> </w:t>
+      </w:r>
+    </w:p>
+    <w:p>
+      <w:pPr>
+        <w:autoSpaceDE w:val="0"/>
+        <w:autoSpaceDN w:val="0"/>
+        <w:adjustRightInd w:val="0"/>
+        <w:spacing w:after="0" w:line="240" w:lineRule="auto"/>
+        <w:rPr>
+          <w:rFonts w:ascii="Consolas" w:hAnsi="Consolas" w:cs="Consolas"/>
+          <w:color w:val="000000"/>
+          <w:sz w:val="19"/>
+          <w:szCs w:val="19"/>
+        </w:rPr>
+      </w:pPr>
+      <w:r>
+        <w:rPr>
+          <w:rFonts w:ascii="Consolas" w:hAnsi="Consolas" w:cs="Consolas"/>
+          <w:color w:val="000000"/>
+          <w:sz w:val="19"/>
+          <w:szCs w:val="19"/>
+        </w:rPr>
+        <w:t xml:space="preserve">    </w:t>
+      </w:r>
+      <w:r>
+        <w:rPr>
+          <w:rFonts w:ascii="Consolas" w:hAnsi="Consolas" w:cs="Consolas"/>
+          <w:color w:val="0000FF"/>
+          <w:sz w:val="19"/>
+          <w:szCs w:val="19"/>
+        </w:rPr>
+        <w:t>type</w:t>
+      </w:r>
+      <w:r>
+        <w:rPr>
+          <w:rFonts w:ascii="Consolas" w:hAnsi="Consolas" w:cs="Consolas"/>
+          <w:color w:val="000000"/>
+          <w:sz w:val="19"/>
+          <w:szCs w:val="19"/>
+        </w:rPr>
+        <w:t>(</w:t>
+      </w:r>
+      <w:proofErr w:type="spellStart"/>
+      <w:r>
+        <w:rPr>
+          <w:rFonts w:ascii="Consolas" w:hAnsi="Consolas" w:cs="Consolas"/>
+          <w:color w:val="000000"/>
+          <w:sz w:val="19"/>
+          <w:szCs w:val="19"/>
+        </w:rPr>
+        <w:t>TEcoulement</w:t>
+      </w:r>
+      <w:proofErr w:type="spellEnd"/>
+      <w:r>
+        <w:rPr>
+          <w:rFonts w:ascii="Consolas" w:hAnsi="Consolas" w:cs="Consolas"/>
+          <w:color w:val="000000"/>
+          <w:sz w:val="19"/>
+          <w:szCs w:val="19"/>
+        </w:rPr>
+        <w:t xml:space="preserve">), </w:t>
+      </w:r>
+      <w:proofErr w:type="gramStart"/>
+      <w:r>
+        <w:rPr>
+          <w:rFonts w:ascii="Consolas" w:hAnsi="Consolas" w:cs="Consolas"/>
+          <w:color w:val="0000FF"/>
+          <w:sz w:val="19"/>
+          <w:szCs w:val="19"/>
+        </w:rPr>
+        <w:t>dimension</w:t>
+      </w:r>
+      <w:r>
+        <w:rPr>
+          <w:rFonts w:ascii="Consolas" w:hAnsi="Consolas" w:cs="Consolas"/>
+          <w:color w:val="000000"/>
+          <w:sz w:val="19"/>
+          <w:szCs w:val="19"/>
+        </w:rPr>
+        <w:t>(</w:t>
+      </w:r>
+      <w:proofErr w:type="gramEnd"/>
+      <w:r>
+        <w:rPr>
+          <w:rFonts w:ascii="Consolas" w:hAnsi="Consolas" w:cs="Consolas"/>
+          <w:color w:val="000000"/>
+          <w:sz w:val="19"/>
+          <w:szCs w:val="19"/>
+        </w:rPr>
+        <w:t xml:space="preserve">:,:), </w:t>
+      </w:r>
+      <w:proofErr w:type="spellStart"/>
+      <w:r>
+        <w:rPr>
+          <w:rFonts w:ascii="Consolas" w:hAnsi="Consolas" w:cs="Consolas"/>
+          <w:color w:val="0000FF"/>
+          <w:sz w:val="19"/>
+          <w:szCs w:val="19"/>
+        </w:rPr>
+        <w:t>allocatable</w:t>
+      </w:r>
+      <w:proofErr w:type="spellEnd"/>
+      <w:r>
+        <w:rPr>
+          <w:rFonts w:ascii="Consolas" w:hAnsi="Consolas" w:cs="Consolas"/>
+          <w:color w:val="000000"/>
+          <w:sz w:val="19"/>
+          <w:szCs w:val="19"/>
+        </w:rPr>
+        <w:t xml:space="preserve"> :: </w:t>
+      </w:r>
+      <w:proofErr w:type="spellStart"/>
+      <w:r>
+        <w:rPr>
+          <w:rFonts w:ascii="Consolas" w:hAnsi="Consolas" w:cs="Consolas"/>
+          <w:color w:val="000000"/>
+          <w:sz w:val="19"/>
+          <w:szCs w:val="19"/>
+        </w:rPr>
+        <w:t>L_Ecoulement_lambda</w:t>
+      </w:r>
+      <w:proofErr w:type="spellEnd"/>
+      <w:r>
+        <w:rPr>
+          <w:rFonts w:ascii="Consolas" w:hAnsi="Consolas" w:cs="Consolas"/>
+          <w:color w:val="000000"/>
+          <w:sz w:val="19"/>
+          <w:szCs w:val="19"/>
+        </w:rPr>
+        <w:t xml:space="preserve">                   </w:t>
       </w:r>
       <w:bookmarkStart w:id="0" w:name="_GoBack"/>
+      <w:r>
+        <w:rPr>
+          <w:rFonts w:ascii="Consolas" w:hAnsi="Consolas" w:cs="Consolas"/>
+          <w:color w:val="008000"/>
+          <w:sz w:val="19"/>
+          <w:szCs w:val="19"/>
+        </w:rPr>
+        <w:t>! Liste d'</w:t>
+      </w:r>
+      <w:proofErr w:type="spellStart"/>
+      <w:r>
+        <w:rPr>
+          <w:rFonts w:ascii="Consolas" w:hAnsi="Consolas" w:cs="Consolas"/>
+          <w:color w:val="008000"/>
+          <w:sz w:val="19"/>
+          <w:szCs w:val="19"/>
+        </w:rPr>
+        <w:t>ecoulements</w:t>
+      </w:r>
+      <w:proofErr w:type="spellEnd"/>
+      <w:r>
+        <w:rPr>
+          <w:rFonts w:ascii="Consolas" w:hAnsi="Consolas" w:cs="Consolas"/>
+          <w:color w:val="008000"/>
+          <w:sz w:val="19"/>
+          <w:szCs w:val="19"/>
+        </w:rPr>
+        <w:t xml:space="preserve"> correspondants aux </w:t>
+      </w:r>
+      <w:proofErr w:type="spellStart"/>
+      <w:r>
+        <w:rPr>
+          <w:rFonts w:ascii="Consolas" w:hAnsi="Consolas" w:cs="Consolas"/>
+          <w:color w:val="008000"/>
+          <w:sz w:val="19"/>
+          <w:szCs w:val="19"/>
+        </w:rPr>
+        <w:t>differents</w:t>
+      </w:r>
+      <w:proofErr w:type="spellEnd"/>
+      <w:r>
+        <w:rPr>
+          <w:rFonts w:ascii="Consolas" w:hAnsi="Consolas" w:cs="Consolas"/>
+          <w:color w:val="008000"/>
+          <w:sz w:val="19"/>
+          <w:szCs w:val="19"/>
+        </w:rPr>
+        <w:t xml:space="preserve"> lambda</w:t>
+      </w:r>
       <w:bookmarkEnd w:id="0"/>
     </w:p>
     <w:p>
@@ -385,27 +1786,15 @@
           <w:lang w:val="en-US"/>
         </w:rPr>
       </w:pPr>
-    </w:p>
-    <w:p>
-      <w:pPr>
-        <w:rPr>
-          <w:lang w:val="en-US"/>
-        </w:rPr>
-      </w:pPr>
-    </w:p>
-    <w:p>
-      <w:pPr>
-        <w:rPr>
-          <w:lang w:val="en-US"/>
-        </w:rPr>
-      </w:pPr>
-    </w:p>
-    <w:p>
-      <w:pPr>
-        <w:rPr>
-          <w:lang w:val="en-US"/>
-        </w:rPr>
-      </w:pPr>
+      <w:r>
+        <w:rPr>
+          <w:rFonts w:ascii="Consolas" w:hAnsi="Consolas" w:cs="Consolas"/>
+          <w:color w:val="000000"/>
+          <w:sz w:val="19"/>
+          <w:szCs w:val="19"/>
+        </w:rPr>
+        <w:t xml:space="preserve">    </w:t>
+      </w:r>
     </w:p>
     <w:sectPr>
       <w:pgSz w:w="11906" w:h="16838"/>

</xml_diff>